<commit_message>
rerun and title correction
</commit_message>
<xml_diff>
--- a/Demekia data analysis doc.docx
+++ b/Demekia data analysis doc.docx
@@ -12,14 +12,9 @@
       <w:r>
         <w:t xml:space="preserve"> and </w:t>
       </w:r>
-      <w:proofErr w:type="gramStart"/>
-      <w:r>
-        <w:t xml:space="preserve">the </w:t>
-      </w:r>
-      <w:r>
-        <w:t xml:space="preserve"> quality</w:t>
-      </w:r>
-      <w:proofErr w:type="gramEnd"/>
+      <w:r>
+        <w:t>the quality</w:t>
+      </w:r>
       <w:r>
         <w:t xml:space="preserve"> measure rating</w:t>
       </w:r>
@@ -30,25 +25,24 @@
     <w:p/>
     <w:p>
       <w:r>
+        <w:t xml:space="preserve">On the first graph, we are simply showing the quality measure rating each nursing home received; </w:t>
+      </w:r>
+      <w:r>
         <w:t xml:space="preserve">For profit on the left, government in the middle of the graph and </w:t>
       </w:r>
-      <w:proofErr w:type="spellStart"/>
-      <w:proofErr w:type="gramStart"/>
-      <w:r>
-        <w:t>non profit</w:t>
-      </w:r>
-      <w:proofErr w:type="spellEnd"/>
-      <w:proofErr w:type="gramEnd"/>
+      <w:r>
+        <w:t>nonprofit</w:t>
+      </w:r>
       <w:r>
         <w:t xml:space="preserve"> on the right.</w:t>
       </w:r>
     </w:p>
     <w:p>
       <w:r>
-        <w:t xml:space="preserve">The </w:t>
-      </w:r>
-      <w:r>
-        <w:t xml:space="preserve">variance between </w:t>
+        <w:t>The differences in the</w:t>
+      </w:r>
+      <w:r>
+        <w:t xml:space="preserve"> </w:t>
       </w:r>
       <w:r>
         <w:t xml:space="preserve">for-profit </w:t>
@@ -57,21 +51,58 @@
         <w:t xml:space="preserve">subtypes: </w:t>
       </w:r>
       <w:r>
-        <w:t xml:space="preserve">Corp, individual and </w:t>
-      </w:r>
-      <w:proofErr w:type="gramStart"/>
-      <w:r>
-        <w:t xml:space="preserve">LLC </w:t>
-      </w:r>
-      <w:r>
-        <w:t xml:space="preserve"> is</w:t>
-      </w:r>
-      <w:proofErr w:type="gramEnd"/>
-      <w:r>
-        <w:t xml:space="preserve"> minimal,</w:t>
-      </w:r>
-      <w:r>
-        <w:t xml:space="preserve"> with partnership sub-type</w:t>
+        <w:t>“</w:t>
+      </w:r>
+      <w:r>
+        <w:t>Corp</w:t>
+      </w:r>
+      <w:r>
+        <w:t>”</w:t>
+      </w:r>
+      <w:r>
+        <w:t xml:space="preserve">, </w:t>
+      </w:r>
+      <w:r>
+        <w:t>“</w:t>
+      </w:r>
+      <w:r>
+        <w:t>individual</w:t>
+      </w:r>
+      <w:r>
+        <w:t>”</w:t>
+      </w:r>
+      <w:r>
+        <w:t xml:space="preserve"> and </w:t>
+      </w:r>
+      <w:r>
+        <w:t>“</w:t>
+      </w:r>
+      <w:r>
+        <w:t>LLC</w:t>
+      </w:r>
+      <w:r>
+        <w:t>”</w:t>
+      </w:r>
+      <w:r>
+        <w:t xml:space="preserve"> </w:t>
+      </w:r>
+      <w:r>
+        <w:t>is minimal,</w:t>
+      </w:r>
+      <w:r>
+        <w:t xml:space="preserve"> with </w:t>
+      </w:r>
+      <w:r>
+        <w:t>“P</w:t>
+      </w:r>
+      <w:r>
+        <w:t>artnership</w:t>
+      </w:r>
+      <w:r>
+        <w:t>”</w:t>
+      </w:r>
+      <w:r>
+        <w:t xml:space="preserve"> sub-type</w:t>
       </w:r>
       <w:r>
         <w:t xml:space="preserve"> nearly 1 point above</w:t>
@@ -83,18 +114,40 @@
         <w:t xml:space="preserve">.  Similarly, there is </w:t>
       </w:r>
       <w:r>
-        <w:t xml:space="preserve">also a </w:t>
-      </w:r>
-      <w:r>
-        <w:t xml:space="preserve">minimal variance between non-profit sub </w:t>
-      </w:r>
-      <w:proofErr w:type="gramStart"/>
-      <w:r>
-        <w:t>types</w:t>
-      </w:r>
-      <w:proofErr w:type="gramEnd"/>
-      <w:r>
-        <w:t xml:space="preserve"> church related” and “other” while Corp </w:t>
+        <w:t xml:space="preserve">also </w:t>
+      </w:r>
+      <w:r>
+        <w:t xml:space="preserve">minimal </w:t>
+      </w:r>
+      <w:r>
+        <w:t>difference</w:t>
+      </w:r>
+      <w:r>
+        <w:t xml:space="preserve"> between nonprofit sub types </w:t>
+      </w:r>
+      <w:r>
+        <w:t>“C</w:t>
+      </w:r>
+      <w:r>
+        <w:t>hurch related” and “</w:t>
+      </w:r>
+      <w:r>
+        <w:t>O</w:t>
+      </w:r>
+      <w:r>
+        <w:t xml:space="preserve">ther” while </w:t>
+      </w:r>
+      <w:r>
+        <w:t>“</w:t>
+      </w:r>
+      <w:r>
+        <w:t>Corp</w:t>
+      </w:r>
+      <w:r>
+        <w:t>”</w:t>
+      </w:r>
+      <w:r>
+        <w:t xml:space="preserve"> </w:t>
       </w:r>
       <w:r>
         <w:t>is nearly</w:t>
@@ -117,50 +170,45 @@
         <w:t>One hypothesis</w:t>
       </w:r>
       <w:r>
-        <w:t xml:space="preserve"> could be the </w:t>
-      </w:r>
-      <w:r>
-        <w:t>higher amount</w:t>
-      </w:r>
+        <w:t xml:space="preserve">: </w:t>
+      </w:r>
+      <w:r>
+        <w:t xml:space="preserve"> </w:t>
+      </w:r>
+      <w:r>
+        <w:t>Could having a</w:t>
+      </w:r>
+      <w:r>
+        <w:t xml:space="preserve"> </w:t>
+      </w:r>
+      <w:r>
+        <w:t xml:space="preserve">higher </w:t>
+      </w:r>
+      <w:proofErr w:type="gramStart"/>
+      <w:r>
+        <w:t>amount</w:t>
+      </w:r>
+      <w:proofErr w:type="gramEnd"/>
       <w:r>
         <w:t xml:space="preserve"> of fines </w:t>
       </w:r>
       <w:r>
-        <w:t xml:space="preserve">the lower the </w:t>
-      </w:r>
-      <w:proofErr w:type="spellStart"/>
-      <w:r>
-        <w:t>qm</w:t>
-      </w:r>
-      <w:proofErr w:type="spellEnd"/>
-      <w:r>
-        <w:t xml:space="preserve"> rating, </w:t>
-      </w:r>
-      <w:r>
-        <w:t xml:space="preserve">so </w:t>
-      </w:r>
-      <w:r>
-        <w:t xml:space="preserve">a </w:t>
-      </w:r>
-      <w:r>
-        <w:t xml:space="preserve">smaller data frame </w:t>
-      </w:r>
-      <w:r>
-        <w:t xml:space="preserve">was created </w:t>
-      </w:r>
-      <w:r>
-        <w:t xml:space="preserve">to show the ownership type and the </w:t>
-      </w:r>
-      <w:proofErr w:type="gramStart"/>
-      <w:r>
-        <w:t>amount</w:t>
-      </w:r>
-      <w:proofErr w:type="gramEnd"/>
-      <w:r>
-        <w:t xml:space="preserve"> of fines</w:t>
-      </w:r>
-      <w:r>
-        <w:t xml:space="preserve"> each had.</w:t>
+        <w:t>lower the q</w:t>
+      </w:r>
+      <w:r>
+        <w:t>uality measure</w:t>
+      </w:r>
+      <w:r>
+        <w:t xml:space="preserve"> rating</w:t>
+      </w:r>
+      <w:r>
+        <w:t xml:space="preserve">? </w:t>
+      </w:r>
+      <w:r>
+        <w:t xml:space="preserve"> </w:t>
+      </w:r>
+      <w:r>
+        <w:t>A bar graph with the only 2 government owned nursing homes in Oklahoma shows a stark contrast in fines.  The city nursing home has no fines while the county nursing home has a little over $10,000.</w:t>
       </w:r>
     </w:p>
     <w:p>
@@ -180,21 +228,17 @@
         <w:t>; an extremely small negative correlati</w:t>
       </w:r>
       <w:r>
-        <w:t xml:space="preserve">on as the scatter plot shows.  Normally, one would expect the </w:t>
-      </w:r>
-      <w:proofErr w:type="gramStart"/>
-      <w:r>
-        <w:t>amount</w:t>
-      </w:r>
-      <w:proofErr w:type="gramEnd"/>
-      <w:r>
-        <w:t xml:space="preserve"> of fines to decrease as the </w:t>
-      </w:r>
-      <w:proofErr w:type="spellStart"/>
-      <w:r>
-        <w:t>qm</w:t>
-      </w:r>
-      <w:proofErr w:type="spellEnd"/>
+        <w:t xml:space="preserve">on as the scatter plot shows.  Normally, one would expect the fines to decrease as the </w:t>
+      </w:r>
+      <w:r>
+        <w:t xml:space="preserve">quality </w:t>
+      </w:r>
+      <w:r>
+        <w:t>m</w:t>
+      </w:r>
+      <w:r>
+        <w:t>easure</w:t>
+      </w:r>
       <w:r>
         <w:t xml:space="preserve"> rating increases, but there are many outliers that do not follow the trend. The hypothesis could not be proven.</w:t>
       </w:r>

</xml_diff>